<commit_message>
New Context Diagram now we Need InteFace
</commit_message>
<xml_diff>
--- a/word file/קובץ תשובת המרצה לעבודה 23024.docx
+++ b/word file/קובץ תשובת המרצה לעבודה 23024.docx
@@ -5,13 +5,13 @@
     <w:p>
       <w:pPr>
         <w:rPr>
-          <w:rFonts w:hint="cs"/>
+          <w:rFonts w:cstheme="minorBidi"/>
           <w:b/>
           <w:bCs/>
           <w:sz w:val="24"/>
           <w:szCs w:val="24"/>
           <w:u w:val="single"/>
-          <w:rtl/>
+          <w:lang w:bidi="ar-SA"/>
         </w:rPr>
       </w:pPr>
       <w:bookmarkStart w:id="0" w:name="_Hlk188111153"/>
@@ -1352,7 +1352,7 @@
           <w:szCs w:val="24"/>
         </w:rPr>
         <w:drawing>
-          <wp:anchor distT="0" distB="0" distL="114300" distR="114300" simplePos="0" relativeHeight="251659264" behindDoc="0" locked="0" layoutInCell="1" allowOverlap="1" wp14:anchorId="519DD1D4" wp14:editId="42EE7C68">
+          <wp:anchor distT="0" distB="0" distL="114300" distR="114300" simplePos="0" relativeHeight="251659264" behindDoc="0" locked="0" layoutInCell="1" allowOverlap="1" wp14:anchorId="519DD1D4" wp14:editId="223A4A51">
             <wp:simplePos x="0" y="0"/>
             <wp:positionH relativeFrom="column">
               <wp:posOffset>2868930</wp:posOffset>
@@ -10665,7 +10665,6 @@
     <w:p>
       <w:pPr>
         <w:rPr>
-          <w:rFonts w:hint="cs"/>
           <w:rtl/>
         </w:rPr>
       </w:pPr>
@@ -10812,417 +10811,53 @@
     <w:p>
       <w:pPr>
         <w:rPr>
+          <w:rFonts w:cstheme="minorBidi" w:hint="cs"/>
+          <w:b/>
+          <w:bCs/>
+          <w:u w:val="single"/>
+          <w:rtl/>
+        </w:rPr>
+      </w:pPr>
+      <w:r>
+        <w:rPr>
+          <w:rFonts w:cstheme="minorBidi" w:hint="cs"/>
+          <w:b/>
+          <w:bCs/>
+          <w:u w:val="single"/>
+        </w:rPr>
+        <w:t>C</w:t>
+      </w:r>
+      <w:r>
+        <w:rPr>
           <w:rFonts w:cstheme="minorBidi"/>
           <w:b/>
           <w:bCs/>
           <w:u w:val="single"/>
         </w:rPr>
+        <w:t>ontext Diagram</w:t>
+      </w:r>
+    </w:p>
+    <w:p>
+      <w:pPr>
+        <w:rPr>
+          <w:rFonts w:cstheme="minorBidi"/>
+          <w:rtl/>
+        </w:rPr>
+      </w:pPr>
+    </w:p>
+    <w:p>
+      <w:pPr>
+        <w:jc w:val="right"/>
       </w:pPr>
       <w:r>
         <w:rPr>
           <w:noProof/>
-          <w:rtl/>
-        </w:rPr>
-        <mc:AlternateContent>
-          <mc:Choice Requires="wpi">
-            <w:drawing>
-              <wp:anchor distT="0" distB="0" distL="114300" distR="114300" simplePos="0" relativeHeight="251669504" behindDoc="0" locked="0" layoutInCell="1" allowOverlap="1" wp14:anchorId="3AB010B6" wp14:editId="1D48991A">
-                <wp:simplePos x="0" y="0"/>
-                <wp:positionH relativeFrom="column">
-                  <wp:posOffset>4131470</wp:posOffset>
-                </wp:positionH>
-                <wp:positionV relativeFrom="paragraph">
-                  <wp:posOffset>3202385</wp:posOffset>
-                </wp:positionV>
-                <wp:extent cx="146880" cy="75960"/>
-                <wp:effectExtent l="57150" t="57150" r="5715" b="57785"/>
-                <wp:wrapNone/>
-                <wp:docPr id="11" name="דיו 11"/>
-                <wp:cNvGraphicFramePr/>
-                <a:graphic xmlns:a="http://schemas.openxmlformats.org/drawingml/2006/main">
-                  <a:graphicData uri="http://schemas.microsoft.com/office/word/2010/wordprocessingInk">
-                    <w14:contentPart bwMode="auto" r:id="rId35">
-                      <w14:nvContentPartPr>
-                        <w14:cNvContentPartPr/>
-                      </w14:nvContentPartPr>
-                      <w14:xfrm>
-                        <a:off x="0" y="0"/>
-                        <a:ext cx="146880" cy="75960"/>
-                      </w14:xfrm>
-                    </w14:contentPart>
-                  </a:graphicData>
-                </a:graphic>
-              </wp:anchor>
-            </w:drawing>
-          </mc:Choice>
-          <mc:Fallback>
-            <w:pict>
-              <v:shapetype w14:anchorId="436D9918" id="_x0000_t75" coordsize="21600,21600" o:spt="75" o:preferrelative="t" path="m@4@5l@4@11@9@11@9@5xe" filled="f" stroked="f">
-                <v:stroke joinstyle="miter"/>
-                <v:formulas>
-                  <v:f eqn="if lineDrawn pixelLineWidth 0"/>
-                  <v:f eqn="sum @0 1 0"/>
-                  <v:f eqn="sum 0 0 @1"/>
-                  <v:f eqn="prod @2 1 2"/>
-                  <v:f eqn="prod @3 21600 pixelWidth"/>
-                  <v:f eqn="prod @3 21600 pixelHeight"/>
-                  <v:f eqn="sum @0 0 1"/>
-                  <v:f eqn="prod @6 1 2"/>
-                  <v:f eqn="prod @7 21600 pixelWidth"/>
-                  <v:f eqn="sum @8 21600 0"/>
-                  <v:f eqn="prod @7 21600 pixelHeight"/>
-                  <v:f eqn="sum @10 21600 0"/>
-                </v:formulas>
-                <v:path o:extrusionok="f" gradientshapeok="t" o:connecttype="rect"/>
-                <o:lock v:ext="edit" aspectratio="t"/>
-              </v:shapetype>
-              <v:shape id="דיו 11" o:spid="_x0000_s1026" type="#_x0000_t75" style="position:absolute;left:0;text-align:left;margin-left:324.1pt;margin-top:250.95pt;width:13.95pt;height:8.4pt;z-index:251669504;visibility:visible;mso-wrap-style:square;mso-wrap-distance-left:9pt;mso-wrap-distance-top:0;mso-wrap-distance-right:9pt;mso-wrap-distance-bottom:0;mso-position-horizontal:absolute;mso-position-horizontal-relative:text;mso-position-vertical:absolute;mso-position-vertical-relative:text" o:gfxdata="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">
-                <v:imagedata r:id="rId36" o:title=""/>
-              </v:shape>
-            </w:pict>
-          </mc:Fallback>
-        </mc:AlternateContent>
-      </w:r>
-      <w:r>
-        <w:rPr>
-          <w:noProof/>
-          <w:rtl/>
-        </w:rPr>
-        <mc:AlternateContent>
-          <mc:Choice Requires="wpi">
-            <w:drawing>
-              <wp:anchor distT="0" distB="0" distL="114300" distR="114300" simplePos="0" relativeHeight="251668480" behindDoc="0" locked="0" layoutInCell="1" allowOverlap="1" wp14:anchorId="36CDFBE5" wp14:editId="5BFD8AB7">
-                <wp:simplePos x="0" y="0"/>
-                <wp:positionH relativeFrom="column">
-                  <wp:posOffset>4150910</wp:posOffset>
-                </wp:positionH>
-                <wp:positionV relativeFrom="paragraph">
-                  <wp:posOffset>3100865</wp:posOffset>
-                </wp:positionV>
-                <wp:extent cx="123840" cy="203400"/>
-                <wp:effectExtent l="38100" t="38100" r="66675" b="63500"/>
-                <wp:wrapNone/>
-                <wp:docPr id="10" name="דיו 10"/>
-                <wp:cNvGraphicFramePr/>
-                <a:graphic xmlns:a="http://schemas.openxmlformats.org/drawingml/2006/main">
-                  <a:graphicData uri="http://schemas.microsoft.com/office/word/2010/wordprocessingInk">
-                    <w14:contentPart bwMode="auto" r:id="rId37">
-                      <w14:nvContentPartPr>
-                        <w14:cNvContentPartPr/>
-                      </w14:nvContentPartPr>
-                      <w14:xfrm>
-                        <a:off x="0" y="0"/>
-                        <a:ext cx="123840" cy="203400"/>
-                      </w14:xfrm>
-                    </w14:contentPart>
-                  </a:graphicData>
-                </a:graphic>
-              </wp:anchor>
-            </w:drawing>
-          </mc:Choice>
-          <mc:Fallback>
-            <w:pict>
-              <v:shape w14:anchorId="5D94D2FC" id="דיו 10" o:spid="_x0000_s1026" type="#_x0000_t75" style="position:absolute;left:0;text-align:left;margin-left:325.65pt;margin-top:242.95pt;width:12.15pt;height:18.4pt;z-index:251668480;visibility:visible;mso-wrap-style:square;mso-wrap-distance-left:9pt;mso-wrap-distance-top:0;mso-wrap-distance-right:9pt;mso-wrap-distance-bottom:0;mso-position-horizontal:absolute;mso-position-horizontal-relative:text;mso-position-vertical:absolute;mso-position-vertical-relative:text" o:gfxdata="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">
-                <v:imagedata r:id="rId38" o:title=""/>
-              </v:shape>
-            </w:pict>
-          </mc:Fallback>
-        </mc:AlternateContent>
-      </w:r>
-      <w:r>
-        <w:rPr>
-          <w:noProof/>
-          <w:rtl/>
-        </w:rPr>
-        <mc:AlternateContent>
-          <mc:Choice Requires="wpi">
-            <w:drawing>
-              <wp:anchor distT="0" distB="0" distL="114300" distR="114300" simplePos="0" relativeHeight="251667456" behindDoc="0" locked="0" layoutInCell="1" allowOverlap="1" wp14:anchorId="4F62CD27" wp14:editId="54EAA10E">
-                <wp:simplePos x="0" y="0"/>
-                <wp:positionH relativeFrom="column">
-                  <wp:posOffset>3511550</wp:posOffset>
-                </wp:positionH>
-                <wp:positionV relativeFrom="paragraph">
-                  <wp:posOffset>2907545</wp:posOffset>
-                </wp:positionV>
-                <wp:extent cx="163080" cy="173160"/>
-                <wp:effectExtent l="38100" t="38100" r="66040" b="55880"/>
-                <wp:wrapNone/>
-                <wp:docPr id="9" name="דיו 9"/>
-                <wp:cNvGraphicFramePr/>
-                <a:graphic xmlns:a="http://schemas.openxmlformats.org/drawingml/2006/main">
-                  <a:graphicData uri="http://schemas.microsoft.com/office/word/2010/wordprocessingInk">
-                    <w14:contentPart bwMode="auto" r:id="rId39">
-                      <w14:nvContentPartPr>
-                        <w14:cNvContentPartPr/>
-                      </w14:nvContentPartPr>
-                      <w14:xfrm>
-                        <a:off x="0" y="0"/>
-                        <a:ext cx="163080" cy="173160"/>
-                      </w14:xfrm>
-                    </w14:contentPart>
-                  </a:graphicData>
-                </a:graphic>
-              </wp:anchor>
-            </w:drawing>
-          </mc:Choice>
-          <mc:Fallback>
-            <w:pict>
-              <v:shape w14:anchorId="49D982DC" id="דיו 9" o:spid="_x0000_s1026" type="#_x0000_t75" style="position:absolute;left:0;text-align:left;margin-left:275.3pt;margin-top:227.75pt;width:15.3pt;height:16.05pt;z-index:251667456;visibility:visible;mso-wrap-style:square;mso-wrap-distance-left:9pt;mso-wrap-distance-top:0;mso-wrap-distance-right:9pt;mso-wrap-distance-bottom:0;mso-position-horizontal:absolute;mso-position-horizontal-relative:text;mso-position-vertical:absolute;mso-position-vertical-relative:text" o:gfxdata="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">
-                <v:imagedata r:id="rId40" o:title=""/>
-              </v:shape>
-            </w:pict>
-          </mc:Fallback>
-        </mc:AlternateContent>
-      </w:r>
-      <w:r>
-        <w:rPr>
-          <w:noProof/>
-          <w:rtl/>
-        </w:rPr>
-        <mc:AlternateContent>
-          <mc:Choice Requires="wpi">
-            <w:drawing>
-              <wp:anchor distT="0" distB="0" distL="114300" distR="114300" simplePos="0" relativeHeight="251666432" behindDoc="0" locked="0" layoutInCell="1" allowOverlap="1" wp14:anchorId="56483D3D" wp14:editId="0699555F">
-                <wp:simplePos x="0" y="0"/>
-                <wp:positionH relativeFrom="column">
-                  <wp:posOffset>3592910</wp:posOffset>
-                </wp:positionH>
-                <wp:positionV relativeFrom="paragraph">
-                  <wp:posOffset>2947145</wp:posOffset>
-                </wp:positionV>
-                <wp:extent cx="1519200" cy="844920"/>
-                <wp:effectExtent l="57150" t="38100" r="62230" b="69850"/>
-                <wp:wrapNone/>
-                <wp:docPr id="8" name="דיו 8"/>
-                <wp:cNvGraphicFramePr/>
-                <a:graphic xmlns:a="http://schemas.openxmlformats.org/drawingml/2006/main">
-                  <a:graphicData uri="http://schemas.microsoft.com/office/word/2010/wordprocessingInk">
-                    <w14:contentPart bwMode="auto" r:id="rId41">
-                      <w14:nvContentPartPr>
-                        <w14:cNvContentPartPr/>
-                      </w14:nvContentPartPr>
-                      <w14:xfrm>
-                        <a:off x="0" y="0"/>
-                        <a:ext cx="1519200" cy="844920"/>
-                      </w14:xfrm>
-                    </w14:contentPart>
-                  </a:graphicData>
-                </a:graphic>
-              </wp:anchor>
-            </w:drawing>
-          </mc:Choice>
-          <mc:Fallback>
-            <w:pict>
-              <v:shape w14:anchorId="4A08A38E" id="דיו 8" o:spid="_x0000_s1026" type="#_x0000_t75" style="position:absolute;left:0;text-align:left;margin-left:281.7pt;margin-top:230.85pt;width:122pt;height:68.95pt;z-index:251666432;visibility:visible;mso-wrap-style:square;mso-wrap-distance-left:9pt;mso-wrap-distance-top:0;mso-wrap-distance-right:9pt;mso-wrap-distance-bottom:0;mso-position-horizontal:absolute;mso-position-horizontal-relative:text;mso-position-vertical:absolute;mso-position-vertical-relative:text" o:gfxdata="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">
-                <v:imagedata r:id="rId42" o:title=""/>
-              </v:shape>
-            </w:pict>
-          </mc:Fallback>
-        </mc:AlternateContent>
-      </w:r>
-      <w:r>
-        <w:rPr>
-          <w:noProof/>
-          <w:rtl/>
-        </w:rPr>
-        <mc:AlternateContent>
-          <mc:Choice Requires="wpi">
-            <w:drawing>
-              <wp:anchor distT="0" distB="0" distL="114300" distR="114300" simplePos="0" relativeHeight="251665408" behindDoc="0" locked="0" layoutInCell="1" allowOverlap="1" wp14:anchorId="371B5C3F" wp14:editId="516388F9">
-                <wp:simplePos x="0" y="0"/>
-                <wp:positionH relativeFrom="column">
-                  <wp:posOffset>3709550</wp:posOffset>
-                </wp:positionH>
-                <wp:positionV relativeFrom="paragraph">
-                  <wp:posOffset>2232185</wp:posOffset>
-                </wp:positionV>
-                <wp:extent cx="326160" cy="244080"/>
-                <wp:effectExtent l="38100" t="38100" r="55245" b="60960"/>
-                <wp:wrapNone/>
-                <wp:docPr id="7" name="דיו 7"/>
-                <wp:cNvGraphicFramePr/>
-                <a:graphic xmlns:a="http://schemas.openxmlformats.org/drawingml/2006/main">
-                  <a:graphicData uri="http://schemas.microsoft.com/office/word/2010/wordprocessingInk">
-                    <w14:contentPart bwMode="auto" r:id="rId43">
-                      <w14:nvContentPartPr>
-                        <w14:cNvContentPartPr/>
-                      </w14:nvContentPartPr>
-                      <w14:xfrm>
-                        <a:off x="0" y="0"/>
-                        <a:ext cx="326160" cy="244080"/>
-                      </w14:xfrm>
-                    </w14:contentPart>
-                  </a:graphicData>
-                </a:graphic>
-              </wp:anchor>
-            </w:drawing>
-          </mc:Choice>
-          <mc:Fallback>
-            <w:pict>
-              <v:shape w14:anchorId="06DBEC20" id="דיו 7" o:spid="_x0000_s1026" type="#_x0000_t75" style="position:absolute;left:0;text-align:left;margin-left:290.9pt;margin-top:174.55pt;width:28.1pt;height:21.6pt;z-index:251665408;visibility:visible;mso-wrap-style:square;mso-wrap-distance-left:9pt;mso-wrap-distance-top:0;mso-wrap-distance-right:9pt;mso-wrap-distance-bottom:0;mso-position-horizontal:absolute;mso-position-horizontal-relative:text;mso-position-vertical:absolute;mso-position-vertical-relative:text" o:gfxdata="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">
-                <v:imagedata r:id="rId44" o:title=""/>
-              </v:shape>
-            </w:pict>
-          </mc:Fallback>
-        </mc:AlternateContent>
-      </w:r>
-      <w:r>
-        <w:rPr>
-          <w:noProof/>
-          <w:rtl/>
-        </w:rPr>
-        <mc:AlternateContent>
-          <mc:Choice Requires="wpi">
-            <w:drawing>
-              <wp:anchor distT="0" distB="0" distL="114300" distR="114300" simplePos="0" relativeHeight="251664384" behindDoc="0" locked="0" layoutInCell="1" allowOverlap="1" wp14:anchorId="1776BB53" wp14:editId="2BEAEBD2">
-                <wp:simplePos x="0" y="0"/>
-                <wp:positionH relativeFrom="column">
-                  <wp:posOffset>3740150</wp:posOffset>
-                </wp:positionH>
-                <wp:positionV relativeFrom="paragraph">
-                  <wp:posOffset>2216705</wp:posOffset>
-                </wp:positionV>
-                <wp:extent cx="300240" cy="216720"/>
-                <wp:effectExtent l="57150" t="38100" r="62230" b="69215"/>
-                <wp:wrapNone/>
-                <wp:docPr id="6" name="דיו 6"/>
-                <wp:cNvGraphicFramePr/>
-                <a:graphic xmlns:a="http://schemas.openxmlformats.org/drawingml/2006/main">
-                  <a:graphicData uri="http://schemas.microsoft.com/office/word/2010/wordprocessingInk">
-                    <w14:contentPart bwMode="auto" r:id="rId45">
-                      <w14:nvContentPartPr>
-                        <w14:cNvContentPartPr/>
-                      </w14:nvContentPartPr>
-                      <w14:xfrm>
-                        <a:off x="0" y="0"/>
-                        <a:ext cx="300240" cy="216720"/>
-                      </w14:xfrm>
-                    </w14:contentPart>
-                  </a:graphicData>
-                </a:graphic>
-              </wp:anchor>
-            </w:drawing>
-          </mc:Choice>
-          <mc:Fallback>
-            <w:pict>
-              <v:shape w14:anchorId="60A74039" id="דיו 6" o:spid="_x0000_s1026" type="#_x0000_t75" style="position:absolute;left:0;text-align:left;margin-left:293.3pt;margin-top:173.35pt;width:26.05pt;height:19.45pt;z-index:251664384;visibility:visible;mso-wrap-style:square;mso-wrap-distance-left:9pt;mso-wrap-distance-top:0;mso-wrap-distance-right:9pt;mso-wrap-distance-bottom:0;mso-position-horizontal:absolute;mso-position-horizontal-relative:text;mso-position-vertical:absolute;mso-position-vertical-relative:text" o:gfxdata="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">
-                <v:imagedata r:id="rId46" o:title=""/>
-              </v:shape>
-            </w:pict>
-          </mc:Fallback>
-        </mc:AlternateContent>
-      </w:r>
-      <w:r>
-        <w:rPr>
-          <w:noProof/>
-          <w:rtl/>
-        </w:rPr>
-        <mc:AlternateContent>
-          <mc:Choice Requires="wpi">
-            <w:drawing>
-              <wp:anchor distT="0" distB="0" distL="114300" distR="114300" simplePos="0" relativeHeight="251663360" behindDoc="0" locked="0" layoutInCell="1" allowOverlap="1" wp14:anchorId="1F3ADB72" wp14:editId="70528A2F">
-                <wp:simplePos x="0" y="0"/>
-                <wp:positionH relativeFrom="column">
-                  <wp:posOffset>2419310</wp:posOffset>
-                </wp:positionH>
-                <wp:positionV relativeFrom="paragraph">
-                  <wp:posOffset>3654545</wp:posOffset>
-                </wp:positionV>
-                <wp:extent cx="1006200" cy="605520"/>
-                <wp:effectExtent l="38100" t="57150" r="60960" b="61595"/>
-                <wp:wrapNone/>
-                <wp:docPr id="5" name="דיו 5"/>
-                <wp:cNvGraphicFramePr/>
-                <a:graphic xmlns:a="http://schemas.openxmlformats.org/drawingml/2006/main">
-                  <a:graphicData uri="http://schemas.microsoft.com/office/word/2010/wordprocessingInk">
-                    <w14:contentPart bwMode="auto" r:id="rId47">
-                      <w14:nvContentPartPr>
-                        <w14:cNvContentPartPr/>
-                      </w14:nvContentPartPr>
-                      <w14:xfrm>
-                        <a:off x="0" y="0"/>
-                        <a:ext cx="1006200" cy="605520"/>
-                      </w14:xfrm>
-                    </w14:contentPart>
-                  </a:graphicData>
-                </a:graphic>
-              </wp:anchor>
-            </w:drawing>
-          </mc:Choice>
-          <mc:Fallback>
-            <w:pict>
-              <v:shape w14:anchorId="39835D2E" id="דיו 5" o:spid="_x0000_s1026" type="#_x0000_t75" style="position:absolute;left:0;text-align:left;margin-left:189.3pt;margin-top:286.55pt;width:81.65pt;height:50.1pt;z-index:251663360;visibility:visible;mso-wrap-style:square;mso-wrap-distance-left:9pt;mso-wrap-distance-top:0;mso-wrap-distance-right:9pt;mso-wrap-distance-bottom:0;mso-position-horizontal:absolute;mso-position-horizontal-relative:text;mso-position-vertical:absolute;mso-position-vertical-relative:text" o:gfxdata="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">
-                <v:imagedata r:id="rId48" o:title=""/>
-              </v:shape>
-            </w:pict>
-          </mc:Fallback>
-        </mc:AlternateContent>
-      </w:r>
-      <w:r>
-        <w:rPr>
-          <w:noProof/>
-          <w:rtl/>
-        </w:rPr>
-        <mc:AlternateContent>
-          <mc:Choice Requires="wpi">
-            <w:drawing>
-              <wp:anchor distT="0" distB="0" distL="114300" distR="114300" simplePos="0" relativeHeight="251662336" behindDoc="0" locked="0" layoutInCell="1" allowOverlap="1" wp14:anchorId="08701B67" wp14:editId="33478C1E">
-                <wp:simplePos x="0" y="0"/>
-                <wp:positionH relativeFrom="column">
-                  <wp:posOffset>2582030</wp:posOffset>
-                </wp:positionH>
-                <wp:positionV relativeFrom="paragraph">
-                  <wp:posOffset>3542585</wp:posOffset>
-                </wp:positionV>
-                <wp:extent cx="609840" cy="879120"/>
-                <wp:effectExtent l="57150" t="57150" r="57150" b="54610"/>
-                <wp:wrapNone/>
-                <wp:docPr id="2" name="דיו 2"/>
-                <wp:cNvGraphicFramePr/>
-                <a:graphic xmlns:a="http://schemas.openxmlformats.org/drawingml/2006/main">
-                  <a:graphicData uri="http://schemas.microsoft.com/office/word/2010/wordprocessingInk">
-                    <w14:contentPart bwMode="auto" r:id="rId49">
-                      <w14:nvContentPartPr>
-                        <w14:cNvContentPartPr/>
-                      </w14:nvContentPartPr>
-                      <w14:xfrm>
-                        <a:off x="0" y="0"/>
-                        <a:ext cx="609840" cy="879120"/>
-                      </w14:xfrm>
-                    </w14:contentPart>
-                  </a:graphicData>
-                </a:graphic>
-              </wp:anchor>
-            </w:drawing>
-          </mc:Choice>
-          <mc:Fallback>
-            <w:pict>
-              <v:shape w14:anchorId="191237D1" id="דיו 2" o:spid="_x0000_s1026" type="#_x0000_t75" style="position:absolute;left:0;text-align:left;margin-left:202.1pt;margin-top:277.75pt;width:50.4pt;height:71.6pt;z-index:251662336;visibility:visible;mso-wrap-style:square;mso-wrap-distance-left:9pt;mso-wrap-distance-top:0;mso-wrap-distance-right:9pt;mso-wrap-distance-bottom:0;mso-position-horizontal:absolute;mso-position-horizontal-relative:text;mso-position-vertical:absolute;mso-position-vertical-relative:text" o:gfxdata="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">
-                <v:imagedata r:id="rId50" o:title=""/>
-              </v:shape>
-            </w:pict>
-          </mc:Fallback>
-        </mc:AlternateContent>
-      </w:r>
-      <w:r>
-        <w:rPr>
-          <w:noProof/>
-          <w:rtl/>
         </w:rPr>
         <w:drawing>
-          <wp:anchor distT="0" distB="0" distL="114300" distR="114300" simplePos="0" relativeHeight="251661312" behindDoc="0" locked="0" layoutInCell="1" allowOverlap="1" wp14:anchorId="599E3821" wp14:editId="70A32491">
-            <wp:simplePos x="0" y="0"/>
-            <wp:positionH relativeFrom="column">
-              <wp:posOffset>-440055</wp:posOffset>
-            </wp:positionH>
-            <wp:positionV relativeFrom="paragraph">
-              <wp:posOffset>288925</wp:posOffset>
-            </wp:positionV>
-            <wp:extent cx="6576060" cy="4359275"/>
-            <wp:effectExtent l="0" t="0" r="0" b="3175"/>
-            <wp:wrapTopAndBottom/>
-            <wp:docPr id="84589590" name="תמונה 84589590"/>
+          <wp:inline distT="0" distB="0" distL="0" distR="0" wp14:anchorId="3A8635FD" wp14:editId="6A503626">
+            <wp:extent cx="5906770" cy="3439795"/>
+            <wp:effectExtent l="0" t="0" r="0" b="8255"/>
+            <wp:docPr id="1093932435" name="תמונה 2"/>
             <wp:cNvGraphicFramePr>
               <a:graphicFrameLocks xmlns:a="http://schemas.openxmlformats.org/drawingml/2006/main" noChangeAspect="1"/>
             </wp:cNvGraphicFramePr>
@@ -11230,11 +10865,17 @@
               <a:graphicData uri="http://schemas.openxmlformats.org/drawingml/2006/picture">
                 <pic:pic xmlns:pic="http://schemas.openxmlformats.org/drawingml/2006/picture">
                   <pic:nvPicPr>
-                    <pic:cNvPr id="4" name="תמונה 4"/>
+                    <pic:cNvPr id="1093932435" name="תמונה 1093932435"/>
                     <pic:cNvPicPr/>
                   </pic:nvPicPr>
                   <pic:blipFill>
-                    <a:blip r:embed="rId51"/>
+                    <a:blip r:embed="rId35">
+                      <a:extLst>
+                        <a:ext uri="{28A0092B-C50C-407E-A947-70E740481C1C}">
+                          <a14:useLocalDpi xmlns:a14="http://schemas.microsoft.com/office/drawing/2010/main" val="0"/>
+                        </a:ext>
+                      </a:extLst>
+                    </a:blip>
                     <a:stretch>
                       <a:fillRect/>
                     </a:stretch>
@@ -11242,7 +10883,7 @@
                   <pic:spPr>
                     <a:xfrm>
                       <a:off x="0" y="0"/>
-                      <a:ext cx="6576060" cy="4359275"/>
+                      <a:ext cx="5906770" cy="3439795"/>
                     </a:xfrm>
                     <a:prstGeom prst="rect">
                       <a:avLst/>
@@ -11251,46 +10892,9 @@
                 </pic:pic>
               </a:graphicData>
             </a:graphic>
-            <wp14:sizeRelH relativeFrom="margin">
-              <wp14:pctWidth>0</wp14:pctWidth>
-            </wp14:sizeRelH>
-            <wp14:sizeRelV relativeFrom="margin">
-              <wp14:pctHeight>0</wp14:pctHeight>
-            </wp14:sizeRelV>
-          </wp:anchor>
+          </wp:inline>
         </w:drawing>
       </w:r>
-      <w:r>
-        <w:rPr>
-          <w:rFonts w:cstheme="minorBidi" w:hint="cs"/>
-          <w:b/>
-          <w:bCs/>
-          <w:u w:val="single"/>
-        </w:rPr>
-        <w:t>C</w:t>
-      </w:r>
-      <w:r>
-        <w:rPr>
-          <w:rFonts w:cstheme="minorBidi"/>
-          <w:b/>
-          <w:bCs/>
-          <w:u w:val="single"/>
-        </w:rPr>
-        <w:t>ontext Diagram</w:t>
-      </w:r>
-    </w:p>
-    <w:p>
-      <w:pPr>
-        <w:rPr>
-          <w:rFonts w:cstheme="minorBidi"/>
-          <w:rtl/>
-        </w:rPr>
-      </w:pPr>
-    </w:p>
-    <w:p>
-      <w:pPr>
-        <w:jc w:val="right"/>
-      </w:pPr>
     </w:p>
     <w:p>
       <w:pPr>
@@ -11298,6 +10902,7 @@
           <w:tab w:val="left" w:pos="1487"/>
         </w:tabs>
         <w:rPr>
+          <w:rFonts w:hint="cs"/>
           <w:sz w:val="24"/>
           <w:szCs w:val="24"/>
           <w:rtl/>
@@ -11305,9 +10910,9 @@
       </w:pPr>
     </w:p>
     <w:sectPr>
-      <w:footerReference w:type="even" r:id="rId52"/>
-      <w:footerReference w:type="default" r:id="rId53"/>
-      <w:footerReference w:type="first" r:id="rId54"/>
+      <w:footerReference w:type="even" r:id="rId36"/>
+      <w:footerReference w:type="default" r:id="rId37"/>
+      <w:footerReference w:type="first" r:id="rId38"/>
       <w:pgSz w:w="11906" w:h="16841"/>
       <w:pgMar w:top="724" w:right="1462" w:bottom="289" w:left="1142" w:header="720" w:footer="720" w:gutter="0"/>
       <w:cols w:space="720"/>
@@ -13281,238 +12886,6 @@
 </w:styles>
 </file>
 
-<file path=word/ink/ink1.xml><?xml version="1.0" encoding="utf-8"?>
-<inkml:ink xmlns:inkml="http://www.w3.org/2003/InkML">
-  <inkml:definitions>
-    <inkml:context xml:id="ctx0">
-      <inkml:inkSource xml:id="inkSrc0">
-        <inkml:traceFormat>
-          <inkml:channel name="X" type="integer" max="1920" units="cm"/>
-          <inkml:channel name="Y" type="integer" max="1080" units="cm"/>
-          <inkml:channel name="T" type="integer" max="2.14748E9" units="dev"/>
-        </inkml:traceFormat>
-        <inkml:channelProperties>
-          <inkml:channelProperty channel="X" name="resolution" value="55.81395" units="1/cm"/>
-          <inkml:channelProperty channel="Y" name="resolution" value="55.95855" units="1/cm"/>
-          <inkml:channelProperty channel="T" name="resolution" value="1" units="1/dev"/>
-        </inkml:channelProperties>
-      </inkml:inkSource>
-      <inkml:timestamp xml:id="ts0" timeString="2025-04-28T05:48:57.664"/>
-    </inkml:context>
-    <inkml:brush xml:id="br0">
-      <inkml:brushProperty name="width" value="0.08333" units="cm"/>
-      <inkml:brushProperty name="height" value="0.08333" units="cm"/>
-      <inkml:brushProperty name="color" value="#ED1C24"/>
-      <inkml:brushProperty name="fitToCurve" value="1"/>
-    </inkml:brush>
-  </inkml:definitions>
-  <inkml:trace contextRef="#ctx0" brushRef="#br0">0 0 0,'0'14'78,"0"14"-78,14-28 16,-14 28-16,0-14 15,28 14-15,-28 0 16,14-14-16,0-14 15,-14 14 1,14 0 31,0-14-31,-14 14-16,14 0 15,14-14 157,0-14-156,1 0-16,-15 14 15,0-14-15,14-14 16,-14 14-16,14 0 0,0 0 16,-14 0-16,0 0 15,1 14-15,-1 0 16,-14-14-16,14 0 15,0 14 110,-28 0-31,0 14-78</inkml:trace>
-</inkml:ink>
-</file>
-
-<file path=word/ink/ink2.xml><?xml version="1.0" encoding="utf-8"?>
-<inkml:ink xmlns:inkml="http://www.w3.org/2003/InkML">
-  <inkml:definitions>
-    <inkml:context xml:id="ctx0">
-      <inkml:inkSource xml:id="inkSrc0">
-        <inkml:traceFormat>
-          <inkml:channel name="X" type="integer" max="1920" units="cm"/>
-          <inkml:channel name="Y" type="integer" max="1080" units="cm"/>
-          <inkml:channel name="T" type="integer" max="2.14748E9" units="dev"/>
-        </inkml:traceFormat>
-        <inkml:channelProperties>
-          <inkml:channelProperty channel="X" name="resolution" value="55.81395" units="1/cm"/>
-          <inkml:channelProperty channel="Y" name="resolution" value="55.95855" units="1/cm"/>
-          <inkml:channelProperty channel="T" name="resolution" value="1" units="1/dev"/>
-        </inkml:channelProperties>
-      </inkml:inkSource>
-      <inkml:timestamp xml:id="ts0" timeString="2025-04-28T05:48:56.272"/>
-    </inkml:context>
-    <inkml:brush xml:id="br0">
-      <inkml:brushProperty name="width" value="0.08333" units="cm"/>
-      <inkml:brushProperty name="height" value="0.08333" units="cm"/>
-      <inkml:brushProperty name="color" value="#ED1C24"/>
-      <inkml:brushProperty name="fitToCurve" value="1"/>
-    </inkml:brush>
-  </inkml:definitions>
-  <inkml:trace contextRef="#ctx0" brushRef="#br0">2 564 0,'0'-14'94,"0"0"-79,0 0 1,0 0-1,0-1-15,14 1 16,0 14-16,-14-28 16,14 14-1,15 0 1,-15-14-16,0-1 16,14 15-1,0-14-15,-28 14 0,14-14 16,0 0-16,1 13 15,-1 1 1,-14 0-16,28 0 16,-14-14-16,-14 14 15,14 0-15,-14 0 16,14 14-16,-14-15 16,14 15-16,-14-14 15,0 0-15,0 0 16,14 0-1,-14 0 1,15 14-16,-15-14 16,0 0-1,0 0 79,-15 14 78,1 14-172,0-14 16,-14 14-16,14-14 31,0 0-31,14 14 15,-14-14 1,0 0-16,-1 0 16,30 0 234,13 0-250,-14 0 0,0 0 15,0 0 1,0 0-16,0 0 78,-14 14-62,14-14-16,1 14 15,-1-14 1,-14 14 62,0 0-62,0 15-1,0-1-15,0-14 16,0 14-16,-14 0 16,14-14-16,0 1 15,-15-1 1</inkml:trace>
-</inkml:ink>
-</file>
-
-<file path=word/ink/ink3.xml><?xml version="1.0" encoding="utf-8"?>
-<inkml:ink xmlns:inkml="http://www.w3.org/2003/InkML">
-  <inkml:definitions>
-    <inkml:context xml:id="ctx0">
-      <inkml:inkSource xml:id="inkSrc0">
-        <inkml:traceFormat>
-          <inkml:channel name="X" type="integer" max="1920" units="cm"/>
-          <inkml:channel name="Y" type="integer" max="1080" units="cm"/>
-          <inkml:channel name="T" type="integer" max="2.14748E9" units="dev"/>
-        </inkml:traceFormat>
-        <inkml:channelProperties>
-          <inkml:channelProperty channel="X" name="resolution" value="55.81395" units="1/cm"/>
-          <inkml:channelProperty channel="Y" name="resolution" value="55.95855" units="1/cm"/>
-          <inkml:channelProperty channel="T" name="resolution" value="1" units="1/dev"/>
-        </inkml:channelProperties>
-      </inkml:inkSource>
-      <inkml:timestamp xml:id="ts0" timeString="2025-04-28T05:48:54.154"/>
-    </inkml:context>
-    <inkml:brush xml:id="br0">
-      <inkml:brushProperty name="width" value="0.08333" units="cm"/>
-      <inkml:brushProperty name="height" value="0.08333" units="cm"/>
-      <inkml:brushProperty name="color" value="#ED1C24"/>
-      <inkml:brushProperty name="fitToCurve" value="1"/>
-    </inkml:brush>
-  </inkml:definitions>
-  <inkml:trace contextRef="#ctx0" brushRef="#br0">451 0 0,'-15'0'109,"1"0"-93,0 0-16,0 0 15,-14 14-15,0 0 16,14-14 0,-14 15-16,-15-1 15,-13 0-15,14 0 0,-14 14 16,41-14 0,-13 0-16,0 0 0,14 0 15,0-14-15,14 14 203,28 0-203,-14 15 16,14-15-16,-14 0 16,15 0-16,-1 0 15,0 14-15,-28-14 16,14-14-16,14 14 15,-14 14-15,14 1 16,1-29-16,-15 0 16,-14 14 62,14 0-16,0-14-46,-14 14-16,28-14 16,0 14-16,-14 14 15,28-28-15</inkml:trace>
-</inkml:ink>
-</file>
-
-<file path=word/ink/ink4.xml><?xml version="1.0" encoding="utf-8"?>
-<inkml:ink xmlns:inkml="http://www.w3.org/2003/InkML">
-  <inkml:definitions>
-    <inkml:context xml:id="ctx0">
-      <inkml:inkSource xml:id="inkSrc0">
-        <inkml:traceFormat>
-          <inkml:channel name="X" type="integer" max="1920" units="cm"/>
-          <inkml:channel name="Y" type="integer" max="1080" units="cm"/>
-          <inkml:channel name="T" type="integer" max="2.14748E9" units="dev"/>
-        </inkml:traceFormat>
-        <inkml:channelProperties>
-          <inkml:channelProperty channel="X" name="resolution" value="55.81395" units="1/cm"/>
-          <inkml:channelProperty channel="Y" name="resolution" value="55.95855" units="1/cm"/>
-          <inkml:channelProperty channel="T" name="resolution" value="1" units="1/dev"/>
-        </inkml:channelProperties>
-      </inkml:inkSource>
-      <inkml:timestamp xml:id="ts0" timeString="2025-04-28T05:48:52.722"/>
-    </inkml:context>
-    <inkml:brush xml:id="br0">
-      <inkml:brushProperty name="width" value="0.08333" units="cm"/>
-      <inkml:brushProperty name="height" value="0.08333" units="cm"/>
-      <inkml:brushProperty name="color" value="#ED1C24"/>
-      <inkml:brushProperty name="fitToCurve" value="1"/>
-    </inkml:brush>
-  </inkml:definitions>
-  <inkml:trace contextRef="#ctx0" brushRef="#br0">4218 2345 0,'0'-14'31,"0"-1"-15,-14 1 0,14 0-16,-14 14 78,0-28-47,0 0-31,-1 14 16,15 0-16,-14 0 15,0-15-15,0 1 16,0 0-16,14 14 15,-14-14-15,0-1 16,0 15-16,0-14 16,-15 0-16,15 0 15,-14 14-15,28-15 16,-28 1-16,0 0 16,-1 14-16,15-14 15,0-1-15,-14-27 16,0 14-16,0 28 15,-1-15-15,1 1 16,14 0-16,-14-14 16,0 27-16,-1-27 15,1 14-15,14 0 16,-14 0-16,14 13 16,0 1-16,0 0 15,-1-14 1,-13 0-16,0 0 15,14 13 1,-14-13-16,14 14 16,-15-14-16,1 14 15,14-14-15,-14 14 16,14-1-16,-15-13 16,15 0-16,-14 0 15,0 14-15,14-15 16,-14 1-16,-1 0 15,1 14-15,14 0 16,-14-14 0,14 14-16,-14-15 15,13 29-15,15-14 16,-14 0-16,-14 0 16,0-14-16,0 14 15,28 0-15,-29-1 16,1-13-1,0 0-15,14 0 16,-14 14-16,-1-14 16,1-1-16,14 15 15,-14-14 1,0 28-16,-1-28 0,15 28 16,-14-14-16,0 0 15,14-1-15,-14 15 16,-1-14-16,15 14 15,-14 0-15,0 0 16,14 0 0,-14-14-16,13 14 0,1-14 15,0 14-15,0 0 16,0 0-16,-14 0 16,14 0-16,-29-14 15,1 14-15,28-14 16,-42 14-16,13 0 15,29 0 1,-28 0-16,14-14 0,13 14 16,-13 0-16,0-14 15,14 14 1,0 0 0,0 0-16,0 0 15,-15 0-15,15 0 16,-14 0-16,0 0 0,14 0 15,-29-14-15,15 14 16,14-14-16,-14 14 16,0-15-1,-1 1-15,15 14 16,-14 0 0,28-14-16,-28 14 15,0 0-15,14-14 16,-15 14-16,1-14 15,0 14 1,0-14-16,-1 14 16,15-14-16,-14 0 15,0 14-15,14 0 16,-14-14-16,-1 14 0,15-15 16,-14 15-16,0-14 15,14 14 1,-14-14-16,13 14 15,1-14-15,-14 0 16,0 14-16,14 0 16,-29-28-16,1 14 15,28 14-15,-28-14 16,13 0-16,-13-1 16,28 15-16,0-14 15,0 14-15,-14 0 16,-1 0-16,15 0 15,0 0-15,-14 0 16,14 0-16,-14 0 16,14 0-16,-1 0 31,1 0-31,0 0 16,-14 0-1,14 0-15,-14 0 16,14 0-16,-15 0 15,1 0-15,14 0 16,-14 0-16,-14 0 16,27 0-16,-13 0 15,14 0 1,0 0-16,0 0 16,-14 0-16,14 0 15,-1 0-15,-13 0 16,14 0-16,0 0 15,-14 0 1</inkml:trace>
-</inkml:ink>
-</file>
-
-<file path=word/ink/ink5.xml><?xml version="1.0" encoding="utf-8"?>
-<inkml:ink xmlns:inkml="http://www.w3.org/2003/InkML">
-  <inkml:definitions>
-    <inkml:context xml:id="ctx0">
-      <inkml:inkSource xml:id="inkSrc0">
-        <inkml:traceFormat>
-          <inkml:channel name="X" type="integer" max="1920" units="cm"/>
-          <inkml:channel name="Y" type="integer" max="1080" units="cm"/>
-          <inkml:channel name="T" type="integer" max="2.14748E9" units="dev"/>
-        </inkml:traceFormat>
-        <inkml:channelProperties>
-          <inkml:channelProperty channel="X" name="resolution" value="55.81395" units="1/cm"/>
-          <inkml:channelProperty channel="Y" name="resolution" value="55.95855" units="1/cm"/>
-          <inkml:channelProperty channel="T" name="resolution" value="1" units="1/dev"/>
-        </inkml:channelProperties>
-      </inkml:inkSource>
-      <inkml:timestamp xml:id="ts0" timeString="2025-04-28T05:48:44.368"/>
-    </inkml:context>
-    <inkml:brush xml:id="br0">
-      <inkml:brushProperty name="width" value="0.08333" units="cm"/>
-      <inkml:brushProperty name="height" value="0.08333" units="cm"/>
-      <inkml:brushProperty name="color" value="#ED1C24"/>
-      <inkml:brushProperty name="fitToCurve" value="1"/>
-    </inkml:brush>
-  </inkml:definitions>
-  <inkml:trace contextRef="#ctx0" brushRef="#br0">0 676 0,'0'-14'31,"0"0"-15,0 0-1,29-15-15,-1 1 16,0 14-16,0 0 16,-14-14-16,14 0 15,1 14-15,13-15 16,-28 15-16,28 0 15,-14-14-15,1 14 16,-15-14-16,28 0 16,0 14-16,-14-15 15,1 1-15,-1 0 16,14 0-16,0 0 16,15-1-16,-15 15 15,0 0-15,-28-14 16,15 14-16,-1-14 15,-14 14-15,14 14 16,0-14-16,-14 14 16,-14-14-16</inkml:trace>
-</inkml:ink>
-</file>
-
-<file path=word/ink/ink6.xml><?xml version="1.0" encoding="utf-8"?>
-<inkml:ink xmlns:inkml="http://www.w3.org/2003/InkML">
-  <inkml:definitions>
-    <inkml:context xml:id="ctx0">
-      <inkml:inkSource xml:id="inkSrc0">
-        <inkml:traceFormat>
-          <inkml:channel name="X" type="integer" max="1920" units="cm"/>
-          <inkml:channel name="Y" type="integer" max="1080" units="cm"/>
-          <inkml:channel name="T" type="integer" max="2.14748E9" units="dev"/>
-        </inkml:traceFormat>
-        <inkml:channelProperties>
-          <inkml:channelProperty channel="X" name="resolution" value="55.81395" units="1/cm"/>
-          <inkml:channelProperty channel="Y" name="resolution" value="55.95855" units="1/cm"/>
-          <inkml:channelProperty channel="T" name="resolution" value="1" units="1/dev"/>
-        </inkml:channelProperties>
-      </inkml:inkSource>
-      <inkml:timestamp xml:id="ts0" timeString="2025-04-28T05:48:43.305"/>
-    </inkml:context>
-    <inkml:brush xml:id="br0">
-      <inkml:brushProperty name="width" value="0.08333" units="cm"/>
-      <inkml:brushProperty name="height" value="0.08333" units="cm"/>
-      <inkml:brushProperty name="color" value="#ED1C24"/>
-      <inkml:brushProperty name="fitToCurve" value="1"/>
-    </inkml:brush>
-  </inkml:definitions>
-  <inkml:trace contextRef="#ctx0" brushRef="#br0">0 0 0,'0'0'0,"14"0"16,14 0-1,-14 0 1,0 0 31,1 14-31,13-14-1,0 0-15,-14 28 16,28-13-16,-13-1 15,-1 0-15,-14 14 16,14-14-16,0 14 16,0 0-16,-14 1 15,15-1-15,-1-14 16,0 14-16,14 0 16,-28 0-16,15 1 15,-1-15-15,0 14 16,-14 0-16,14 0 15,15 0-15,-15-14 16,14 15-16,-28-1 16,14-14-16,0 0 15,-13-14-15,-30 0 266,1 0-250,0 0-1,-14-14-15,14 14 16,-14 0-16,14 0 15</inkml:trace>
-</inkml:ink>
-</file>
-
-<file path=word/ink/ink7.xml><?xml version="1.0" encoding="utf-8"?>
-<inkml:ink xmlns:inkml="http://www.w3.org/2003/InkML">
-  <inkml:definitions>
-    <inkml:context xml:id="ctx0">
-      <inkml:inkSource xml:id="inkSrc0">
-        <inkml:traceFormat>
-          <inkml:channel name="X" type="integer" max="1920" units="cm"/>
-          <inkml:channel name="Y" type="integer" max="1080" units="cm"/>
-          <inkml:channel name="T" type="integer" max="2.14748E9" units="dev"/>
-        </inkml:traceFormat>
-        <inkml:channelProperties>
-          <inkml:channelProperty channel="X" name="resolution" value="55.81395" units="1/cm"/>
-          <inkml:channelProperty channel="Y" name="resolution" value="55.95855" units="1/cm"/>
-          <inkml:channelProperty channel="T" name="resolution" value="1" units="1/dev"/>
-        </inkml:channelProperties>
-      </inkml:inkSource>
-      <inkml:timestamp xml:id="ts0" timeString="2025-04-28T05:48:26.120"/>
-    </inkml:context>
-    <inkml:brush xml:id="br0">
-      <inkml:brushProperty name="width" value="0.08333" units="cm"/>
-      <inkml:brushProperty name="height" value="0.08333" units="cm"/>
-      <inkml:brushProperty name="color" value="#ED1C24"/>
-      <inkml:brushProperty name="fitToCurve" value="1"/>
-    </inkml:brush>
-  </inkml:definitions>
-  <inkml:trace contextRef="#ctx0" brushRef="#br0">2793 0 0,'-14'0'0,"-14"0"16,-29 28-16,29 0 15,-71 0-15,1 0 0,-29 29 16,0 28-16,-71-1 15,-13 15 1,-57 42-16,0-14 16,0 14-16,42-14 15,-409 338 17,593-423-17,14-13-15,14-1 16,-1-14-16,1 0 15,14 0-15,0 0 16,0 0-16,-14 0 16,14 1-16,0 13 15,0-14-15,-14-14 16</inkml:trace>
-</inkml:ink>
-</file>
-
-<file path=word/ink/ink8.xml><?xml version="1.0" encoding="utf-8"?>
-<inkml:ink xmlns:inkml="http://www.w3.org/2003/InkML">
-  <inkml:definitions>
-    <inkml:context xml:id="ctx0">
-      <inkml:inkSource xml:id="inkSrc0">
-        <inkml:traceFormat>
-          <inkml:channel name="X" type="integer" max="1920" units="cm"/>
-          <inkml:channel name="Y" type="integer" max="1080" units="cm"/>
-          <inkml:channel name="T" type="integer" max="2.14748E9" units="dev"/>
-        </inkml:traceFormat>
-        <inkml:channelProperties>
-          <inkml:channelProperty channel="X" name="resolution" value="55.81395" units="1/cm"/>
-          <inkml:channelProperty channel="Y" name="resolution" value="55.95855" units="1/cm"/>
-          <inkml:channelProperty channel="T" name="resolution" value="1" units="1/dev"/>
-        </inkml:channelProperties>
-      </inkml:inkSource>
-      <inkml:timestamp xml:id="ts0" timeString="2025-04-28T05:48:25.240"/>
-    </inkml:context>
-    <inkml:brush xml:id="br0">
-      <inkml:brushProperty name="width" value="0.08333" units="cm"/>
-      <inkml:brushProperty name="height" value="0.08333" units="cm"/>
-      <inkml:brushProperty name="color" value="#ED1C24"/>
-      <inkml:brushProperty name="fitToCurve" value="1"/>
-    </inkml:brush>
-  </inkml:definitions>
-  <inkml:trace contextRef="#ctx0" brushRef="#br0">0 0 0,'0'28'47,"14"15"-32,14 13-15,0 1 16,0 41-16,29 1 15,13 56-15,43 1 16,-14-1-16,14-14 16,0 14-16,14 29 15,0-15-15,0 14 16,-14-41-16,0 13 16,0-14-16,-1-14 15,-41-28-15,-29-57 16,-13-14-16,-15 0 15,0-28 157,14-42-156</inkml:trace>
-</inkml:ink>
-</file>
-
 <file path=word/theme/theme1.xml><?xml version="1.0" encoding="utf-8"?>
 <a:theme xmlns:a="http://schemas.openxmlformats.org/drawingml/2006/main" name="ערכת נושא Office">
   <a:themeElements>

</xml_diff>